<commit_message>
added till footer. preview and image credits are pending
</commit_message>
<xml_diff>
--- a/docx/presidential-summary/feb-5.docx
+++ b/docx/presidential-summary/feb-5.docx
@@ -183,12 +183,12 @@
           <wp:inline distB="114300" distT="114300" distL="114300" distR="114300">
             <wp:extent cx="5731200" cy="3225800"/>
             <wp:effectExtent b="0" l="0" r="0" t="0"/>
-            <wp:docPr id="1" name="image3.jpg"/>
+            <wp:docPr id="1" name="image2.jpg"/>
             <a:graphic>
               <a:graphicData uri="http://schemas.openxmlformats.org/drawingml/2006/picture">
                 <pic:pic>
                   <pic:nvPicPr>
-                    <pic:cNvPr id="0" name="image3.jpg"/>
+                    <pic:cNvPr id="0" name="image2.jpg"/>
                     <pic:cNvPicPr preferRelativeResize="0"/>
                   </pic:nvPicPr>
                   <pic:blipFill>
@@ -351,12 +351,12 @@
           <wp:inline distB="114300" distT="114300" distL="114300" distR="114300">
             <wp:extent cx="5731200" cy="3225800"/>
             <wp:effectExtent b="0" l="0" r="0" t="0"/>
-            <wp:docPr id="3" name="image2.jpg"/>
+            <wp:docPr id="3" name="image3.jpg"/>
             <a:graphic>
               <a:graphicData uri="http://schemas.openxmlformats.org/drawingml/2006/picture">
                 <pic:pic>
                   <pic:nvPicPr>
-                    <pic:cNvPr id="0" name="image2.jpg"/>
+                    <pic:cNvPr id="0" name="image3.jpg"/>
                     <pic:cNvPicPr preferRelativeResize="0"/>
                   </pic:nvPicPr>
                   <pic:blipFill>
@@ -1176,34 +1176,115 @@
     </w:p>
     <w:p>
       <w:pPr>
-        <w:rPr/>
-      </w:pPr>
-      <w:r>
-        <w:rPr>
-          <w:rtl w:val="0"/>
-        </w:rPr>
-      </w:r>
-    </w:p>
-    <w:p>
-      <w:pPr>
-        <w:rPr/>
-      </w:pPr>
-      <w:r>
-        <w:rPr>
-          <w:rtl w:val="0"/>
-        </w:rPr>
-        <w:t xml:space="preserve">Image c</w:t>
-      </w:r>
+        <w:pStyle w:val="Heading2"/>
+        <w:rPr/>
+      </w:pPr>
+      <w:bookmarkStart w:colFirst="0" w:colLast="0" w:name="_qk35a19s9dw1" w:id="9"/>
+      <w:bookmarkEnd w:id="9"/>
+      <w:r>
+        <w:rPr>
+          <w:rtl w:val="0"/>
+        </w:rPr>
+        <w:t xml:space="preserve">Footer</w:t>
+      </w:r>
+    </w:p>
+    <w:p>
+      <w:pPr>
+        <w:rPr/>
+      </w:pPr>
+      <w:r>
+        <w:rPr>
+          <w:rtl w:val="0"/>
+        </w:rPr>
+        <w:t xml:space="preserve">On this day in 2003, US Secretary of State Colin Powell appeared before the UN Security Council to present evidence that Iraq possessed </w:t>
+      </w:r>
+      <w:hyperlink r:id="rId24">
+        <w:r>
+          <w:rPr>
+            <w:color w:val="1155cc"/>
+            <w:u w:val="single"/>
+            <w:rtl w:val="0"/>
+          </w:rPr>
+          <w:t xml:space="preserve">proscribed weapons of mass destruction</w:t>
+        </w:r>
+      </w:hyperlink>
+      <w:r>
+        <w:rPr>
+          <w:rtl w:val="0"/>
+        </w:rPr>
+        <w:t xml:space="preserve"> and posed an immediate danger.</w:t>
+      </w:r>
+    </w:p>
+    <w:p>
+      <w:pPr>
+        <w:pStyle w:val="Heading2"/>
+        <w:rPr/>
+      </w:pPr>
+      <w:bookmarkStart w:colFirst="0" w:colLast="0" w:name="_nnjftkjpewrc" w:id="10"/>
+      <w:bookmarkEnd w:id="10"/>
+      <w:r>
+        <w:rPr>
+          <w:rtl w:val="0"/>
+        </w:rPr>
+        <w:t xml:space="preserve">Image credits</w:t>
+      </w:r>
+    </w:p>
+    <w:p>
+      <w:pPr>
+        <w:rPr/>
+      </w:pPr>
       <w:commentRangeStart w:id="3"/>
       <w:r>
         <w:rPr>
           <w:rtl w:val="0"/>
         </w:rPr>
-        <w:t xml:space="preserve">redits: NBC News, IANS, Gizmo</w:t>
+        <w:t xml:space="preserve">NBC News, IANS, Gizmo</w:t>
       </w:r>
       <w:commentRangeEnd w:id="3"/>
       <w:r>
         <w:commentReference w:id="3"/>
+      </w:r>
+      <w:r>
+        <w:rPr>
+          <w:rtl w:val="0"/>
+        </w:rPr>
+      </w:r>
+    </w:p>
+    <w:p>
+      <w:pPr>
+        <w:rPr/>
+      </w:pPr>
+      <w:r>
+        <w:rPr>
+          <w:rtl w:val="0"/>
+        </w:rPr>
+      </w:r>
+    </w:p>
+    <w:p>
+      <w:pPr>
+        <w:pStyle w:val="Heading2"/>
+        <w:rPr/>
+      </w:pPr>
+      <w:bookmarkStart w:colFirst="0" w:colLast="0" w:name="_hlp52e9ot1m8" w:id="11"/>
+      <w:bookmarkEnd w:id="11"/>
+      <w:r>
+        <w:rPr>
+          <w:rtl w:val="0"/>
+        </w:rPr>
+        <w:t xml:space="preserve">Preview</w:t>
+      </w:r>
+    </w:p>
+    <w:p>
+      <w:pPr>
+        <w:rPr/>
+      </w:pPr>
+      <w:r>
+        <w:rPr>
+          <w:sz w:val="20"/>
+          <w:szCs w:val="20"/>
+          <w:rtl w:val="0"/>
+        </w:rPr>
+        <w:t xml:space="preserve">Plus son of Gadhafi killed</w:t>
       </w:r>
       <w:r>
         <w:rPr>

</xml_diff>